<commit_message>
Tutorial Stage Editing begin. Added more sounds.
</commit_message>
<xml_diff>
--- a/GameDesign.docx
+++ b/GameDesign.docx
@@ -8,94 +8,57 @@
         <w:rPr>
           <w:b/>
           <w:sz w:val="32"/>
-          <w:highlight w:val="yellow"/>
         </w:rPr>
       </w:pPr>
       <w:r>
         <w:rPr>
           <w:b/>
           <w:sz w:val="32"/>
-          <w:highlight w:val="yellow"/>
-        </w:rPr>
-        <w:t>[</w:t>
-      </w:r>
-      <w:r>
+        </w:rPr>
+        <w:t>A Test of Metal</w:t>
+      </w:r>
+    </w:p>
+    <w:p>
+      <w:pPr>
+        <w:jc w:val="center"/>
         <w:rPr>
           <w:b/>
           <w:sz w:val="32"/>
-          <w:highlight w:val="yellow"/>
-        </w:rPr>
-        <w:t>A Test of Metal</w:t>
-      </w:r>
+        </w:rPr>
+      </w:pPr>
       <w:r>
         <w:rPr>
           <w:b/>
-          <w:sz w:val="32"/>
-          <w:highlight w:val="yellow"/>
-        </w:rPr>
-        <w:t>]</w:t>
-      </w:r>
-    </w:p>
-    <w:p>
-      <w:pPr>
-        <w:jc w:val="center"/>
+        </w:rPr>
+        <w:t>Author:</w:t>
+      </w:r>
+      <w:r>
         <w:rPr>
           <w:b/>
-          <w:sz w:val="32"/>
-        </w:rPr>
-      </w:pPr>
+        </w:rPr>
+        <w:t xml:space="preserve"> </w:t>
+      </w:r>
+      <w:proofErr w:type="spellStart"/>
+      <w:proofErr w:type="gramStart"/>
       <w:r>
         <w:rPr>
           <w:b/>
-          <w:highlight w:val="yellow"/>
-        </w:rPr>
-        <w:t>[</w:t>
-      </w:r>
-      <w:proofErr w:type="spellStart"/>
+        </w:rPr>
+        <w:t>KuoCheng</w:t>
+      </w:r>
+      <w:proofErr w:type="spellEnd"/>
       <w:r>
         <w:rPr>
           <w:b/>
-          <w:highlight w:val="yellow"/>
-        </w:rPr>
-        <w:t>Author</w:t>
-      </w:r>
-      <w:proofErr w:type="gramStart"/>
+        </w:rPr>
+        <w:t>(</w:t>
+      </w:r>
+      <w:proofErr w:type="gramEnd"/>
       <w:r>
         <w:rPr>
           <w:b/>
-          <w:highlight w:val="yellow"/>
-        </w:rPr>
-        <w:t>:</w:t>
-      </w:r>
-      <w:r>
-        <w:rPr>
-          <w:b/>
-          <w:highlight w:val="yellow"/>
-        </w:rPr>
-        <w:t>KuoCheng</w:t>
-      </w:r>
-      <w:proofErr w:type="spellEnd"/>
-      <w:proofErr w:type="gramEnd"/>
-      <w:r>
-        <w:rPr>
-          <w:b/>
-          <w:highlight w:val="yellow"/>
-        </w:rPr>
-        <w:t>(Edward) Hsu</w:t>
-      </w:r>
-      <w:r>
-        <w:rPr>
-          <w:b/>
-          <w:highlight w:val="yellow"/>
-        </w:rPr>
-        <w:t>]</w:t>
-      </w:r>
-      <w:r>
-        <w:rPr>
-          <w:b/>
-          <w:sz w:val="32"/>
-        </w:rPr>
-        <w:t xml:space="preserve"> </w:t>
+        </w:rPr>
+        <w:t>Edward) Hsu</w:t>
       </w:r>
     </w:p>
     <w:p>
@@ -483,24 +446,9 @@
         <w:t xml:space="preserve"> game about </w:t>
       </w:r>
       <w:r>
-        <w:rPr>
-          <w:highlight w:val="yellow"/>
-        </w:rPr>
-        <w:t>[</w:t>
-      </w:r>
-      <w:r>
-        <w:rPr>
-          <w:highlight w:val="yellow"/>
-        </w:rPr>
         <w:t>ATM</w:t>
       </w:r>
       <w:r>
-        <w:rPr>
-          <w:highlight w:val="yellow"/>
-        </w:rPr>
-        <w:t>]</w:t>
-      </w:r>
-      <w:r>
         <w:t xml:space="preserve"> that has to participate in </w:t>
       </w:r>
       <w:r>
@@ -510,27 +458,9 @@
         <w:t xml:space="preserve">to </w:t>
       </w:r>
       <w:r>
-        <w:rPr>
-          <w:highlight w:val="yellow"/>
-        </w:rPr>
-        <w:t>[</w:t>
-      </w:r>
-      <w:r>
-        <w:rPr>
-          <w:highlight w:val="yellow"/>
-        </w:rPr>
         <w:t>reach The Tower and escape</w:t>
       </w:r>
       <w:r>
-        <w:rPr>
-          <w:highlight w:val="yellow"/>
-        </w:rPr>
-        <w:t>]</w:t>
-      </w:r>
-      <w:r>
-        <w:rPr>
-          <w:highlight w:val="yellow"/>
-        </w:rPr>
         <w:t>.</w:t>
       </w:r>
       <w:r>
@@ -576,24 +506,9 @@
         </w:rPr>
       </w:pPr>
       <w:r>
-        <w:rPr>
-          <w:highlight w:val="yellow"/>
-        </w:rPr>
-        <w:t>[</w:t>
-      </w:r>
-      <w:r>
-        <w:rPr>
-          <w:highlight w:val="yellow"/>
-        </w:rPr>
         <w:t>ATM</w:t>
       </w:r>
       <w:r>
-        <w:rPr>
-          <w:highlight w:val="yellow"/>
-        </w:rPr>
-        <w:t>]</w:t>
-      </w:r>
-      <w:r>
         <w:t xml:space="preserve"> </w:t>
       </w:r>
       <w:r>
@@ -618,7 +533,7 @@
         <w:rPr>
           <w:lang w:eastAsia="zh-CN"/>
         </w:rPr>
-        <w:t xml:space="preserve"> the game. </w:t>
+        <w:t xml:space="preserve"> the game with the help of Pete, another prisoner in a cell.</w:t>
       </w:r>
     </w:p>
     <w:p>
@@ -659,142 +574,114 @@
         </w:rPr>
       </w:pPr>
       <w:r>
-        <w:rPr>
-          <w:highlight w:val="yellow"/>
-        </w:rPr>
-        <w:t>[</w:t>
-      </w:r>
-      <w:r>
-        <w:rPr>
-          <w:highlight w:val="yellow"/>
-        </w:rPr>
         <w:t>ATM</w:t>
       </w:r>
       <w:r>
-        <w:rPr>
-          <w:highlight w:val="yellow"/>
+        <w:t xml:space="preserve"> </w:t>
+      </w:r>
+      <w:r>
+        <w:rPr>
+          <w:lang w:eastAsia="zh-CN"/>
+        </w:rPr>
+        <w:t>has to participate in overcoming obstacles on the way to The Tower starting from its cell, where it is captured and contained in. ATM will have to work together with Pete in order to escape.</w:t>
+      </w:r>
+    </w:p>
+    <w:p>
+      <w:pPr>
+        <w:pStyle w:val="ListParagraph"/>
+        <w:snapToGrid w:val="0"/>
+        <w:contextualSpacing w:val="0"/>
+      </w:pPr>
+    </w:p>
+    <w:p>
+      <w:pPr>
+        <w:snapToGrid w:val="0"/>
+        <w:ind w:left="720"/>
+      </w:pPr>
+      <w:r>
+        <w:t xml:space="preserve">* </w:t>
+      </w:r>
+      <w:r>
+        <w:t>What is the tone? What is the basic narrative? What is the "heart" of t</w:t>
+      </w:r>
+      <w:r>
+        <w:t>he story? Is it a linear story?</w:t>
+      </w:r>
+    </w:p>
+    <w:p>
+      <w:pPr>
+        <w:pStyle w:val="ListParagraph"/>
+        <w:snapToGrid w:val="0"/>
+        <w:ind w:left="1080"/>
+        <w:contextualSpacing w:val="0"/>
+        <w:rPr>
+          <w:lang w:eastAsia="zh-CN"/>
+        </w:rPr>
+      </w:pPr>
+      <w:r>
+        <w:rPr>
+          <w:lang w:eastAsia="zh-CN"/>
+        </w:rPr>
+        <w:t xml:space="preserve">The game has a </w:t>
+      </w:r>
+      <w:r>
+        <w:rPr>
+          <w:lang w:eastAsia="zh-CN"/>
+        </w:rPr>
+        <w:t>light</w:t>
+      </w:r>
+      <w:r>
+        <w:rPr>
+          <w:lang w:eastAsia="zh-CN"/>
+        </w:rPr>
+        <w:t>, cheery</w:t>
+      </w:r>
+      <w:r>
+        <w:rPr>
+          <w:lang w:eastAsia="zh-CN"/>
+        </w:rPr>
+        <w:t xml:space="preserve"> tone.</w:t>
+      </w:r>
+    </w:p>
+    <w:p>
+      <w:pPr>
+        <w:pStyle w:val="ListParagraph"/>
+        <w:snapToGrid w:val="0"/>
+        <w:ind w:left="1080"/>
+        <w:contextualSpacing w:val="0"/>
+        <w:rPr>
+          <w:lang w:eastAsia="zh-CN"/>
+        </w:rPr>
+      </w:pPr>
+      <w:r>
+        <w:rPr>
+          <w:lang w:eastAsia="zh-CN"/>
+        </w:rPr>
+        <w:t xml:space="preserve">The plot is </w:t>
+      </w:r>
+      <w:r>
+        <w:rPr>
+          <w:highlight w:val="yellow"/>
+          <w:lang w:eastAsia="zh-CN"/>
+        </w:rPr>
+        <w:t>[…</w:t>
+      </w:r>
+      <w:r>
+        <w:rPr>
+          <w:highlight w:val="yellow"/>
+          <w:lang w:eastAsia="zh-CN"/>
         </w:rPr>
         <w:t>]</w:t>
       </w:r>
       <w:r>
+        <w:rPr>
+          <w:lang w:eastAsia="zh-CN"/>
+        </w:rPr>
         <w:t xml:space="preserve"> </w:t>
       </w:r>
-      <w:r>
-        <w:rPr>
-          <w:lang w:eastAsia="zh-CN"/>
-        </w:rPr>
-        <w:t xml:space="preserve">has to participate in </w:t>
-      </w:r>
-      <w:r>
-        <w:rPr>
-          <w:lang w:eastAsia="zh-CN"/>
-        </w:rPr>
-        <w:t>[your game story]</w:t>
-      </w:r>
-      <w:r>
-        <w:rPr>
-          <w:lang w:eastAsia="zh-CN"/>
-        </w:rPr>
-        <w:t>.</w:t>
-      </w:r>
-    </w:p>
-    <w:p>
-      <w:pPr>
-        <w:pStyle w:val="ListParagraph"/>
-        <w:snapToGrid w:val="0"/>
-        <w:contextualSpacing w:val="0"/>
-      </w:pPr>
-    </w:p>
-    <w:p>
-      <w:pPr>
-        <w:snapToGrid w:val="0"/>
-        <w:ind w:left="720"/>
-      </w:pPr>
-      <w:r>
-        <w:t xml:space="preserve">* </w:t>
-      </w:r>
-      <w:r>
-        <w:t>What is the tone? What is the basic narrative? What is the "heart" of t</w:t>
-      </w:r>
-      <w:r>
-        <w:t>he story? Is it a linear story?</w:t>
-      </w:r>
-    </w:p>
-    <w:p>
-      <w:pPr>
-        <w:pStyle w:val="ListParagraph"/>
-        <w:snapToGrid w:val="0"/>
-        <w:ind w:left="1080"/>
-        <w:contextualSpacing w:val="0"/>
-        <w:rPr>
-          <w:highlight w:val="yellow"/>
-          <w:lang w:eastAsia="zh-CN"/>
-        </w:rPr>
-      </w:pPr>
-      <w:r>
-        <w:rPr>
-          <w:highlight w:val="yellow"/>
-          <w:lang w:eastAsia="zh-CN"/>
-        </w:rPr>
-        <w:t xml:space="preserve">The game has a </w:t>
-      </w:r>
-      <w:r>
-        <w:rPr>
-          <w:highlight w:val="yellow"/>
-          <w:lang w:eastAsia="zh-CN"/>
-        </w:rPr>
-        <w:t>[light</w:t>
-      </w:r>
-      <w:r>
-        <w:rPr>
-          <w:highlight w:val="yellow"/>
-          <w:lang w:eastAsia="zh-CN"/>
-        </w:rPr>
-        <w:t>]</w:t>
-      </w:r>
-      <w:r>
-        <w:rPr>
-          <w:highlight w:val="yellow"/>
-          <w:lang w:eastAsia="zh-CN"/>
-        </w:rPr>
-        <w:t xml:space="preserve"> tone.</w:t>
-      </w:r>
-    </w:p>
-    <w:p>
-      <w:pPr>
-        <w:pStyle w:val="ListParagraph"/>
-        <w:snapToGrid w:val="0"/>
-        <w:ind w:left="1080"/>
-        <w:contextualSpacing w:val="0"/>
-        <w:rPr>
-          <w:lang w:eastAsia="zh-CN"/>
-        </w:rPr>
-      </w:pPr>
-      <w:r>
-        <w:rPr>
-          <w:highlight w:val="yellow"/>
-          <w:lang w:eastAsia="zh-CN"/>
-        </w:rPr>
-        <w:t xml:space="preserve">The plot is </w:t>
-      </w:r>
-      <w:r>
-        <w:rPr>
-          <w:highlight w:val="yellow"/>
-          <w:lang w:eastAsia="zh-CN"/>
-        </w:rPr>
-        <w:t>[…</w:t>
-      </w:r>
-      <w:r>
-        <w:rPr>
-          <w:highlight w:val="yellow"/>
-          <w:lang w:eastAsia="zh-CN"/>
-        </w:rPr>
-        <w:t xml:space="preserve">] </w:t>
-      </w:r>
       <w:proofErr w:type="gramStart"/>
       <w:r>
         <w:rPr>
-          <w:highlight w:val="yellow"/>
           <w:lang w:eastAsia="zh-CN"/>
         </w:rPr>
         <w:t>The</w:t>
@@ -802,14 +689,12 @@
       <w:proofErr w:type="gramEnd"/>
       <w:r>
         <w:rPr>
-          <w:highlight w:val="yellow"/>
           <w:lang w:eastAsia="zh-CN"/>
         </w:rPr>
         <w:t xml:space="preserve"> </w:t>
       </w:r>
       <w:r>
         <w:rPr>
-          <w:highlight w:val="yellow"/>
           <w:lang w:eastAsia="zh-CN"/>
         </w:rPr>
         <w:t xml:space="preserve">“heart” of the story is </w:t>
@@ -922,6 +807,7 @@
         <w:contextualSpacing w:val="0"/>
       </w:pPr>
       <w:r>
+        <w:lastRenderedPageBreak/>
         <w:t>The player will be allowed to run and jump across parts of the map</w:t>
       </w:r>
       <w:r>
@@ -952,7 +838,19 @@
         <w:rPr>
           <w:highlight w:val="yellow"/>
         </w:rPr>
-        <w:t>s by [touching them</w:t>
+        <w:t>s by [</w:t>
+      </w:r>
+      <w:r>
+        <w:rPr>
+          <w:highlight w:val="yellow"/>
+        </w:rPr>
+        <w:t>jumping on top of</w:t>
+      </w:r>
+      <w:r>
+        <w:rPr>
+          <w:highlight w:val="yellow"/>
+        </w:rPr>
+        <w:t xml:space="preserve"> them</w:t>
       </w:r>
       <w:r>
         <w:rPr>
@@ -1100,19 +998,13 @@
         <w:rPr>
           <w:highlight w:val="yellow"/>
         </w:rPr>
-        <w:t>for [</w:t>
+        <w:t xml:space="preserve">for </w:t>
       </w:r>
       <w:r>
         <w:rPr>
           <w:highlight w:val="yellow"/>
         </w:rPr>
         <w:t>movement and camera angles. No mouse controls enabled.</w:t>
-      </w:r>
-      <w:r>
-        <w:rPr>
-          <w:highlight w:val="yellow"/>
-        </w:rPr>
-        <w:t xml:space="preserve">] </w:t>
       </w:r>
     </w:p>
     <w:p>
@@ -1185,17 +1077,9 @@
       </w:r>
       <w:r>
         <w:rPr>
-          <w:highlight w:val="yellow"/>
-          <w:lang w:eastAsia="zh-CN"/>
-        </w:rPr>
-        <w:t>[top-side</w:t>
-      </w:r>
-      <w:r>
-        <w:rPr>
-          <w:highlight w:val="yellow"/>
-          <w:lang w:eastAsia="zh-CN"/>
-        </w:rPr>
-        <w:t>]</w:t>
+          <w:lang w:eastAsia="zh-CN"/>
+        </w:rPr>
+        <w:t>adjustable</w:t>
       </w:r>
       <w:r>
         <w:rPr>
@@ -1556,26 +1440,14 @@
         <w:pStyle w:val="ListParagraph"/>
         <w:snapToGrid w:val="0"/>
         <w:contextualSpacing w:val="0"/>
-        <w:rPr>
-          <w:highlight w:val="yellow"/>
-        </w:rPr>
-      </w:pPr>
-      <w:r>
-        <w:rPr>
-          <w:highlight w:val="yellow"/>
-        </w:rPr>
+      </w:pPr>
+      <w:r>
         <w:t>ATM</w:t>
       </w:r>
       <w:r>
-        <w:rPr>
-          <w:highlight w:val="yellow"/>
-        </w:rPr>
         <w:t xml:space="preserve"> </w:t>
       </w:r>
       <w:r>
-        <w:rPr>
-          <w:highlight w:val="yellow"/>
-        </w:rPr>
         <w:t>- This is the player character</w:t>
       </w:r>
     </w:p>
@@ -1588,14 +1460,8 @@
         </w:numPr>
         <w:snapToGrid w:val="0"/>
         <w:contextualSpacing w:val="0"/>
-        <w:rPr>
-          <w:highlight w:val="yellow"/>
-        </w:rPr>
-      </w:pPr>
-      <w:r>
-        <w:rPr>
-          <w:highlight w:val="yellow"/>
-        </w:rPr>
+      </w:pPr>
+      <w:r>
         <w:t xml:space="preserve">ATM spawns in a locked cell. </w:t>
       </w:r>
     </w:p>
@@ -1608,20 +1474,11 @@
         </w:numPr>
         <w:snapToGrid w:val="0"/>
         <w:contextualSpacing w:val="0"/>
-        <w:rPr>
-          <w:highlight w:val="yellow"/>
-        </w:rPr>
-      </w:pPr>
-      <w:r>
-        <w:rPr>
-          <w:highlight w:val="yellow"/>
-        </w:rPr>
+      </w:pPr>
+      <w:r>
         <w:t xml:space="preserve">Winning: </w:t>
       </w:r>
       <w:r>
-        <w:rPr>
-          <w:highlight w:val="yellow"/>
-        </w:rPr>
         <w:t>By reaching The Tower and successfully escape.</w:t>
       </w:r>
     </w:p>
@@ -1634,20 +1491,11 @@
         </w:numPr>
         <w:snapToGrid w:val="0"/>
         <w:contextualSpacing w:val="0"/>
-        <w:rPr>
-          <w:highlight w:val="yellow"/>
-        </w:rPr>
-      </w:pPr>
-      <w:r>
-        <w:rPr>
-          <w:highlight w:val="yellow"/>
-        </w:rPr>
+      </w:pPr>
+      <w:r>
         <w:t xml:space="preserve">Loosing: </w:t>
       </w:r>
       <w:r>
-        <w:rPr>
-          <w:highlight w:val="yellow"/>
-        </w:rPr>
         <w:t>When ATM’s lives reaches 0.</w:t>
       </w:r>
     </w:p>
@@ -1660,14 +1508,8 @@
         </w:numPr>
         <w:snapToGrid w:val="0"/>
         <w:contextualSpacing w:val="0"/>
-        <w:rPr>
-          <w:highlight w:val="yellow"/>
-        </w:rPr>
-      </w:pPr>
-      <w:r>
-        <w:rPr>
-          <w:highlight w:val="yellow"/>
-        </w:rPr>
+      </w:pPr>
+      <w:r>
         <w:t>Health: Undecided</w:t>
       </w:r>
     </w:p>
@@ -1680,20 +1522,11 @@
         </w:numPr>
         <w:snapToGrid w:val="0"/>
         <w:contextualSpacing w:val="0"/>
-        <w:rPr>
-          <w:highlight w:val="yellow"/>
-        </w:rPr>
-      </w:pPr>
-      <w:r>
-        <w:rPr>
-          <w:highlight w:val="yellow"/>
-        </w:rPr>
+      </w:pPr>
+      <w:r>
         <w:t>Weapons</w:t>
       </w:r>
       <w:r>
-        <w:rPr>
-          <w:highlight w:val="yellow"/>
-        </w:rPr>
         <w:t>: No weapons</w:t>
       </w:r>
     </w:p>
@@ -1706,21 +1539,15 @@
         </w:numPr>
         <w:snapToGrid w:val="0"/>
         <w:contextualSpacing w:val="0"/>
-        <w:rPr>
-          <w:highlight w:val="yellow"/>
-        </w:rPr>
-      </w:pPr>
-      <w:r>
-        <w:rPr>
-          <w:highlight w:val="yellow"/>
-        </w:rPr>
+      </w:pPr>
+      <w:r>
         <w:t>Actions</w:t>
       </w:r>
       <w:r>
-        <w:rPr>
-          <w:highlight w:val="yellow"/>
-        </w:rPr>
         <w:t>: Jump, run</w:t>
+      </w:r>
+      <w:r>
+        <w:t>, dash</w:t>
       </w:r>
     </w:p>
     <w:p>
@@ -1732,26 +1559,14 @@
         </w:numPr>
         <w:snapToGrid w:val="0"/>
         <w:contextualSpacing w:val="0"/>
-        <w:rPr>
-          <w:highlight w:val="yellow"/>
-        </w:rPr>
-      </w:pPr>
-      <w:r>
-        <w:rPr>
-          <w:highlight w:val="yellow"/>
-        </w:rPr>
+      </w:pPr>
+      <w:r>
         <w:t>Player Rewards (</w:t>
       </w:r>
       <w:r>
-        <w:rPr>
-          <w:highlight w:val="yellow"/>
-        </w:rPr>
         <w:t>Collectable ‘coins’, +1 Life Batteries</w:t>
       </w:r>
       <w:r>
-        <w:rPr>
-          <w:highlight w:val="yellow"/>
-        </w:rPr>
         <w:t>)</w:t>
       </w:r>
     </w:p>
@@ -1771,6 +1586,7 @@
         <w:rPr>
           <w:highlight w:val="yellow"/>
         </w:rPr>
+        <w:lastRenderedPageBreak/>
         <w:t>Etc.</w:t>
       </w:r>
     </w:p>
@@ -1851,7 +1667,6 @@
           <w:szCs w:val="22"/>
           <w:highlight w:val="yellow"/>
         </w:rPr>
-        <w:lastRenderedPageBreak/>
         <w:t>Normal State: What is the object doing if it has not come in contact with the player?</w:t>
       </w:r>
     </w:p>
@@ -2364,6 +2179,15 @@
                 <w:highlight w:val="yellow"/>
               </w:rPr>
             </w:pPr>
+            <w:r>
+              <w:rPr>
+                <w:rFonts w:eastAsia="Arial"/>
+                <w:sz w:val="20"/>
+                <w:szCs w:val="20"/>
+                <w:highlight w:val="yellow"/>
+              </w:rPr>
+              <w:t>All levels</w:t>
+            </w:r>
           </w:p>
         </w:tc>
       </w:tr>
@@ -2448,6 +2272,14 @@
                 <w:highlight w:val="yellow"/>
               </w:rPr>
             </w:pPr>
+            <w:r>
+              <w:rPr>
+                <w:sz w:val="20"/>
+                <w:szCs w:val="20"/>
+                <w:highlight w:val="yellow"/>
+              </w:rPr>
+              <w:t>All levels</w:t>
+            </w:r>
           </w:p>
         </w:tc>
       </w:tr>
@@ -2480,6 +2312,98 @@
                 <w:szCs w:val="20"/>
                 <w:highlight w:val="yellow"/>
               </w:rPr>
+              <w:t>Turn Left</w:t>
+            </w:r>
+          </w:p>
+        </w:tc>
+        <w:tc>
+          <w:tcPr>
+            <w:tcW w:w="2883" w:type="dxa"/>
+            <w:tcMar>
+              <w:top w:w="100" w:type="dxa"/>
+              <w:left w:w="100" w:type="dxa"/>
+              <w:bottom w:w="100" w:type="dxa"/>
+              <w:right w:w="100" w:type="dxa"/>
+            </w:tcMar>
+          </w:tcPr>
+          <w:p>
+            <w:pPr>
+              <w:widowControl w:val="0"/>
+              <w:rPr>
+                <w:sz w:val="20"/>
+                <w:szCs w:val="20"/>
+                <w:highlight w:val="yellow"/>
+              </w:rPr>
+            </w:pPr>
+            <w:r>
+              <w:rPr>
+                <w:sz w:val="20"/>
+                <w:szCs w:val="20"/>
+                <w:highlight w:val="yellow"/>
+              </w:rPr>
+              <w:t>A</w:t>
+            </w:r>
+          </w:p>
+        </w:tc>
+        <w:tc>
+          <w:tcPr>
+            <w:tcW w:w="2264" w:type="dxa"/>
+            <w:tcMar>
+              <w:top w:w="100" w:type="dxa"/>
+              <w:left w:w="100" w:type="dxa"/>
+              <w:bottom w:w="100" w:type="dxa"/>
+              <w:right w:w="100" w:type="dxa"/>
+            </w:tcMar>
+          </w:tcPr>
+          <w:p>
+            <w:pPr>
+              <w:widowControl w:val="0"/>
+              <w:rPr>
+                <w:sz w:val="20"/>
+                <w:szCs w:val="20"/>
+                <w:highlight w:val="yellow"/>
+              </w:rPr>
+            </w:pPr>
+            <w:r>
+              <w:rPr>
+                <w:sz w:val="20"/>
+                <w:szCs w:val="20"/>
+                <w:highlight w:val="yellow"/>
+              </w:rPr>
+              <w:t>All levels</w:t>
+            </w:r>
+          </w:p>
+        </w:tc>
+      </w:tr>
+      <w:tr>
+        <w:trPr>
+          <w:trHeight w:val="225"/>
+        </w:trPr>
+        <w:tc>
+          <w:tcPr>
+            <w:tcW w:w="2052" w:type="dxa"/>
+            <w:tcMar>
+              <w:top w:w="100" w:type="dxa"/>
+              <w:left w:w="100" w:type="dxa"/>
+              <w:bottom w:w="100" w:type="dxa"/>
+              <w:right w:w="100" w:type="dxa"/>
+            </w:tcMar>
+          </w:tcPr>
+          <w:p>
+            <w:pPr>
+              <w:widowControl w:val="0"/>
+              <w:rPr>
+                <w:sz w:val="20"/>
+                <w:szCs w:val="20"/>
+                <w:highlight w:val="yellow"/>
+              </w:rPr>
+            </w:pPr>
+            <w:r>
+              <w:rPr>
+                <w:sz w:val="20"/>
+                <w:szCs w:val="20"/>
+                <w:highlight w:val="yellow"/>
+              </w:rPr>
               <w:t>Run</w:t>
             </w:r>
           </w:p>
@@ -2532,6 +2456,14 @@
                 <w:highlight w:val="yellow"/>
               </w:rPr>
             </w:pPr>
+            <w:r>
+              <w:rPr>
+                <w:sz w:val="20"/>
+                <w:szCs w:val="20"/>
+                <w:highlight w:val="yellow"/>
+              </w:rPr>
+              <w:t>All levels</w:t>
+            </w:r>
           </w:p>
         </w:tc>
       </w:tr>
@@ -2660,7 +2592,7 @@
                 <w:szCs w:val="20"/>
                 <w:highlight w:val="yellow"/>
               </w:rPr>
-              <w:t>Turn Camera Left</w:t>
+              <w:t>Close Help Menu</w:t>
             </w:r>
           </w:p>
         </w:tc>
@@ -2691,7 +2623,7 @@
                 <w:szCs w:val="20"/>
                 <w:highlight w:val="yellow"/>
               </w:rPr>
-              <w:t>Q</w:t>
+              <w:t>F2</w:t>
             </w:r>
           </w:p>
         </w:tc>
@@ -2715,6 +2647,15 @@
                 <w:highlight w:val="yellow"/>
               </w:rPr>
             </w:pPr>
+            <w:r>
+              <w:rPr>
+                <w:rFonts w:eastAsia="Arial"/>
+                <w:sz w:val="20"/>
+                <w:szCs w:val="20"/>
+                <w:highlight w:val="yellow"/>
+              </w:rPr>
+              <w:t>Menu</w:t>
+            </w:r>
           </w:p>
         </w:tc>
       </w:tr>
@@ -2749,7 +2690,7 @@
                 <w:szCs w:val="20"/>
                 <w:highlight w:val="yellow"/>
               </w:rPr>
-              <w:t>Turn Camera Right</w:t>
+              <w:t>Camera Zoom Out</w:t>
             </w:r>
           </w:p>
         </w:tc>
@@ -2780,7 +2721,7 @@
                 <w:szCs w:val="20"/>
                 <w:highlight w:val="yellow"/>
               </w:rPr>
-              <w:t>E</w:t>
+              <w:t>Q</w:t>
             </w:r>
           </w:p>
         </w:tc>
@@ -2804,6 +2745,15 @@
                 <w:highlight w:val="yellow"/>
               </w:rPr>
             </w:pPr>
+            <w:r>
+              <w:rPr>
+                <w:rFonts w:eastAsia="Arial"/>
+                <w:sz w:val="20"/>
+                <w:szCs w:val="20"/>
+                <w:highlight w:val="yellow"/>
+              </w:rPr>
+              <w:t>All levels</w:t>
+            </w:r>
           </w:p>
         </w:tc>
       </w:tr>
@@ -2831,8 +2781,15 @@
                 <w:highlight w:val="yellow"/>
               </w:rPr>
             </w:pPr>
-            <w:bookmarkStart w:id="0" w:name="_GoBack"/>
-            <w:bookmarkEnd w:id="0"/>
+            <w:r>
+              <w:rPr>
+                <w:rFonts w:eastAsia="Arial"/>
+                <w:sz w:val="20"/>
+                <w:szCs w:val="20"/>
+                <w:highlight w:val="yellow"/>
+              </w:rPr>
+              <w:t>Camera Zoom In</w:t>
+            </w:r>
           </w:p>
         </w:tc>
         <w:tc>
@@ -2855,6 +2812,15 @@
                 <w:highlight w:val="yellow"/>
               </w:rPr>
             </w:pPr>
+            <w:r>
+              <w:rPr>
+                <w:rFonts w:eastAsia="Arial"/>
+                <w:sz w:val="20"/>
+                <w:szCs w:val="20"/>
+                <w:highlight w:val="yellow"/>
+              </w:rPr>
+              <w:t>E</w:t>
+            </w:r>
           </w:p>
         </w:tc>
         <w:tc>
@@ -2877,6 +2843,801 @@
                 <w:highlight w:val="yellow"/>
               </w:rPr>
             </w:pPr>
+            <w:r>
+              <w:rPr>
+                <w:rFonts w:eastAsia="Arial"/>
+                <w:sz w:val="20"/>
+                <w:szCs w:val="20"/>
+                <w:highlight w:val="yellow"/>
+              </w:rPr>
+              <w:t>All levels</w:t>
+            </w:r>
+          </w:p>
+        </w:tc>
+      </w:tr>
+      <w:tr>
+        <w:trPr>
+          <w:trHeight w:val="20"/>
+        </w:trPr>
+        <w:tc>
+          <w:tcPr>
+            <w:tcW w:w="2052" w:type="dxa"/>
+            <w:tcMar>
+              <w:top w:w="100" w:type="dxa"/>
+              <w:left w:w="100" w:type="dxa"/>
+              <w:bottom w:w="100" w:type="dxa"/>
+              <w:right w:w="100" w:type="dxa"/>
+            </w:tcMar>
+          </w:tcPr>
+          <w:p>
+            <w:pPr>
+              <w:widowControl w:val="0"/>
+              <w:rPr>
+                <w:rFonts w:eastAsia="Arial"/>
+                <w:sz w:val="20"/>
+                <w:szCs w:val="20"/>
+                <w:highlight w:val="yellow"/>
+              </w:rPr>
+            </w:pPr>
+            <w:r>
+              <w:rPr>
+                <w:rFonts w:eastAsia="Arial"/>
+                <w:sz w:val="20"/>
+                <w:szCs w:val="20"/>
+                <w:highlight w:val="yellow"/>
+              </w:rPr>
+              <w:t>Auto Camera On</w:t>
+            </w:r>
+          </w:p>
+        </w:tc>
+        <w:tc>
+          <w:tcPr>
+            <w:tcW w:w="2883" w:type="dxa"/>
+            <w:tcMar>
+              <w:top w:w="100" w:type="dxa"/>
+              <w:left w:w="100" w:type="dxa"/>
+              <w:bottom w:w="100" w:type="dxa"/>
+              <w:right w:w="100" w:type="dxa"/>
+            </w:tcMar>
+          </w:tcPr>
+          <w:p>
+            <w:pPr>
+              <w:widowControl w:val="0"/>
+              <w:rPr>
+                <w:rFonts w:eastAsia="Arial"/>
+                <w:sz w:val="20"/>
+                <w:szCs w:val="20"/>
+                <w:highlight w:val="yellow"/>
+              </w:rPr>
+            </w:pPr>
+            <w:r>
+              <w:rPr>
+                <w:rFonts w:eastAsia="Arial"/>
+                <w:sz w:val="20"/>
+                <w:szCs w:val="20"/>
+                <w:highlight w:val="yellow"/>
+              </w:rPr>
+              <w:t>P</w:t>
+            </w:r>
+          </w:p>
+        </w:tc>
+        <w:tc>
+          <w:tcPr>
+            <w:tcW w:w="2264" w:type="dxa"/>
+            <w:tcMar>
+              <w:top w:w="100" w:type="dxa"/>
+              <w:left w:w="100" w:type="dxa"/>
+              <w:bottom w:w="100" w:type="dxa"/>
+              <w:right w:w="100" w:type="dxa"/>
+            </w:tcMar>
+          </w:tcPr>
+          <w:p>
+            <w:pPr>
+              <w:widowControl w:val="0"/>
+              <w:rPr>
+                <w:rFonts w:eastAsia="Arial"/>
+                <w:sz w:val="20"/>
+                <w:szCs w:val="20"/>
+                <w:highlight w:val="yellow"/>
+              </w:rPr>
+            </w:pPr>
+            <w:r>
+              <w:rPr>
+                <w:rFonts w:eastAsia="Arial"/>
+                <w:sz w:val="20"/>
+                <w:szCs w:val="20"/>
+                <w:highlight w:val="yellow"/>
+              </w:rPr>
+              <w:t>On by default</w:t>
+            </w:r>
+          </w:p>
+        </w:tc>
+      </w:tr>
+      <w:tr>
+        <w:trPr>
+          <w:trHeight w:val="20"/>
+        </w:trPr>
+        <w:tc>
+          <w:tcPr>
+            <w:tcW w:w="2052" w:type="dxa"/>
+            <w:tcMar>
+              <w:top w:w="100" w:type="dxa"/>
+              <w:left w:w="100" w:type="dxa"/>
+              <w:bottom w:w="100" w:type="dxa"/>
+              <w:right w:w="100" w:type="dxa"/>
+            </w:tcMar>
+          </w:tcPr>
+          <w:p>
+            <w:pPr>
+              <w:widowControl w:val="0"/>
+              <w:rPr>
+                <w:rFonts w:eastAsia="Arial"/>
+                <w:sz w:val="20"/>
+                <w:szCs w:val="20"/>
+                <w:highlight w:val="yellow"/>
+              </w:rPr>
+            </w:pPr>
+            <w:r>
+              <w:rPr>
+                <w:rFonts w:eastAsia="Arial"/>
+                <w:sz w:val="20"/>
+                <w:szCs w:val="20"/>
+                <w:highlight w:val="yellow"/>
+              </w:rPr>
+              <w:t>Auto Camera Off</w:t>
+            </w:r>
+          </w:p>
+        </w:tc>
+        <w:tc>
+          <w:tcPr>
+            <w:tcW w:w="2883" w:type="dxa"/>
+            <w:tcMar>
+              <w:top w:w="100" w:type="dxa"/>
+              <w:left w:w="100" w:type="dxa"/>
+              <w:bottom w:w="100" w:type="dxa"/>
+              <w:right w:w="100" w:type="dxa"/>
+            </w:tcMar>
+          </w:tcPr>
+          <w:p>
+            <w:pPr>
+              <w:widowControl w:val="0"/>
+              <w:rPr>
+                <w:rFonts w:eastAsia="Arial"/>
+                <w:sz w:val="20"/>
+                <w:szCs w:val="20"/>
+                <w:highlight w:val="yellow"/>
+              </w:rPr>
+            </w:pPr>
+            <w:r>
+              <w:rPr>
+                <w:rFonts w:eastAsia="Arial"/>
+                <w:sz w:val="20"/>
+                <w:szCs w:val="20"/>
+                <w:highlight w:val="yellow"/>
+              </w:rPr>
+              <w:t>O</w:t>
+            </w:r>
+          </w:p>
+        </w:tc>
+        <w:tc>
+          <w:tcPr>
+            <w:tcW w:w="2264" w:type="dxa"/>
+            <w:tcMar>
+              <w:top w:w="100" w:type="dxa"/>
+              <w:left w:w="100" w:type="dxa"/>
+              <w:bottom w:w="100" w:type="dxa"/>
+              <w:right w:w="100" w:type="dxa"/>
+            </w:tcMar>
+          </w:tcPr>
+          <w:p>
+            <w:pPr>
+              <w:widowControl w:val="0"/>
+              <w:rPr>
+                <w:rFonts w:eastAsia="Arial"/>
+                <w:sz w:val="20"/>
+                <w:szCs w:val="20"/>
+                <w:highlight w:val="yellow"/>
+              </w:rPr>
+            </w:pPr>
+            <w:r>
+              <w:rPr>
+                <w:rFonts w:eastAsia="Arial"/>
+                <w:sz w:val="20"/>
+                <w:szCs w:val="20"/>
+                <w:highlight w:val="yellow"/>
+              </w:rPr>
+              <w:t>All levels</w:t>
+            </w:r>
+          </w:p>
+        </w:tc>
+      </w:tr>
+      <w:tr>
+        <w:trPr>
+          <w:trHeight w:val="20"/>
+        </w:trPr>
+        <w:tc>
+          <w:tcPr>
+            <w:tcW w:w="2052" w:type="dxa"/>
+            <w:tcMar>
+              <w:top w:w="100" w:type="dxa"/>
+              <w:left w:w="100" w:type="dxa"/>
+              <w:bottom w:w="100" w:type="dxa"/>
+              <w:right w:w="100" w:type="dxa"/>
+            </w:tcMar>
+          </w:tcPr>
+          <w:p>
+            <w:pPr>
+              <w:widowControl w:val="0"/>
+              <w:rPr>
+                <w:rFonts w:eastAsia="Arial"/>
+                <w:sz w:val="20"/>
+                <w:szCs w:val="20"/>
+                <w:highlight w:val="yellow"/>
+              </w:rPr>
+            </w:pPr>
+            <w:r>
+              <w:rPr>
+                <w:rFonts w:eastAsia="Arial"/>
+                <w:sz w:val="20"/>
+                <w:szCs w:val="20"/>
+                <w:highlight w:val="yellow"/>
+              </w:rPr>
+              <w:t>Tilt Camera Down</w:t>
+            </w:r>
+          </w:p>
+        </w:tc>
+        <w:tc>
+          <w:tcPr>
+            <w:tcW w:w="2883" w:type="dxa"/>
+            <w:tcMar>
+              <w:top w:w="100" w:type="dxa"/>
+              <w:left w:w="100" w:type="dxa"/>
+              <w:bottom w:w="100" w:type="dxa"/>
+              <w:right w:w="100" w:type="dxa"/>
+            </w:tcMar>
+          </w:tcPr>
+          <w:p>
+            <w:pPr>
+              <w:widowControl w:val="0"/>
+              <w:rPr>
+                <w:rFonts w:eastAsia="Arial"/>
+                <w:sz w:val="20"/>
+                <w:szCs w:val="20"/>
+                <w:highlight w:val="yellow"/>
+              </w:rPr>
+            </w:pPr>
+            <w:r>
+              <w:rPr>
+                <w:rFonts w:eastAsia="Arial"/>
+                <w:sz w:val="20"/>
+                <w:szCs w:val="20"/>
+                <w:highlight w:val="yellow"/>
+              </w:rPr>
+              <w:t>Arrow Key Up</w:t>
+            </w:r>
+          </w:p>
+        </w:tc>
+        <w:tc>
+          <w:tcPr>
+            <w:tcW w:w="2264" w:type="dxa"/>
+            <w:tcMar>
+              <w:top w:w="100" w:type="dxa"/>
+              <w:left w:w="100" w:type="dxa"/>
+              <w:bottom w:w="100" w:type="dxa"/>
+              <w:right w:w="100" w:type="dxa"/>
+            </w:tcMar>
+          </w:tcPr>
+          <w:p>
+            <w:pPr>
+              <w:widowControl w:val="0"/>
+              <w:rPr>
+                <w:rFonts w:eastAsia="Arial"/>
+                <w:sz w:val="20"/>
+                <w:szCs w:val="20"/>
+                <w:highlight w:val="yellow"/>
+              </w:rPr>
+            </w:pPr>
+            <w:r>
+              <w:rPr>
+                <w:rFonts w:eastAsia="Arial"/>
+                <w:sz w:val="20"/>
+                <w:szCs w:val="20"/>
+                <w:highlight w:val="yellow"/>
+              </w:rPr>
+              <w:t>All levels</w:t>
+            </w:r>
+          </w:p>
+        </w:tc>
+      </w:tr>
+      <w:tr>
+        <w:trPr>
+          <w:trHeight w:val="20"/>
+        </w:trPr>
+        <w:tc>
+          <w:tcPr>
+            <w:tcW w:w="2052" w:type="dxa"/>
+            <w:tcMar>
+              <w:top w:w="100" w:type="dxa"/>
+              <w:left w:w="100" w:type="dxa"/>
+              <w:bottom w:w="100" w:type="dxa"/>
+              <w:right w:w="100" w:type="dxa"/>
+            </w:tcMar>
+          </w:tcPr>
+          <w:p>
+            <w:pPr>
+              <w:widowControl w:val="0"/>
+              <w:rPr>
+                <w:rFonts w:eastAsia="Arial"/>
+                <w:sz w:val="20"/>
+                <w:szCs w:val="20"/>
+                <w:highlight w:val="yellow"/>
+              </w:rPr>
+            </w:pPr>
+            <w:r>
+              <w:rPr>
+                <w:rFonts w:eastAsia="Arial"/>
+                <w:sz w:val="20"/>
+                <w:szCs w:val="20"/>
+                <w:highlight w:val="yellow"/>
+              </w:rPr>
+              <w:t>Tilt Camera Up</w:t>
+            </w:r>
+          </w:p>
+        </w:tc>
+        <w:tc>
+          <w:tcPr>
+            <w:tcW w:w="2883" w:type="dxa"/>
+            <w:tcMar>
+              <w:top w:w="100" w:type="dxa"/>
+              <w:left w:w="100" w:type="dxa"/>
+              <w:bottom w:w="100" w:type="dxa"/>
+              <w:right w:w="100" w:type="dxa"/>
+            </w:tcMar>
+          </w:tcPr>
+          <w:p>
+            <w:pPr>
+              <w:widowControl w:val="0"/>
+              <w:rPr>
+                <w:rFonts w:eastAsia="Arial"/>
+                <w:sz w:val="20"/>
+                <w:szCs w:val="20"/>
+                <w:highlight w:val="yellow"/>
+              </w:rPr>
+            </w:pPr>
+            <w:r>
+              <w:rPr>
+                <w:rFonts w:eastAsia="Arial"/>
+                <w:sz w:val="20"/>
+                <w:szCs w:val="20"/>
+                <w:highlight w:val="yellow"/>
+              </w:rPr>
+              <w:t>Arrow Key Down</w:t>
+            </w:r>
+          </w:p>
+        </w:tc>
+        <w:tc>
+          <w:tcPr>
+            <w:tcW w:w="2264" w:type="dxa"/>
+            <w:tcMar>
+              <w:top w:w="100" w:type="dxa"/>
+              <w:left w:w="100" w:type="dxa"/>
+              <w:bottom w:w="100" w:type="dxa"/>
+              <w:right w:w="100" w:type="dxa"/>
+            </w:tcMar>
+          </w:tcPr>
+          <w:p>
+            <w:pPr>
+              <w:widowControl w:val="0"/>
+              <w:rPr>
+                <w:rFonts w:eastAsia="Arial"/>
+                <w:sz w:val="20"/>
+                <w:szCs w:val="20"/>
+                <w:highlight w:val="yellow"/>
+              </w:rPr>
+            </w:pPr>
+            <w:r>
+              <w:rPr>
+                <w:rFonts w:eastAsia="Arial"/>
+                <w:sz w:val="20"/>
+                <w:szCs w:val="20"/>
+                <w:highlight w:val="yellow"/>
+              </w:rPr>
+              <w:t>All levels</w:t>
+            </w:r>
+          </w:p>
+        </w:tc>
+      </w:tr>
+      <w:tr>
+        <w:trPr>
+          <w:trHeight w:val="20"/>
+        </w:trPr>
+        <w:tc>
+          <w:tcPr>
+            <w:tcW w:w="2052" w:type="dxa"/>
+            <w:tcMar>
+              <w:top w:w="100" w:type="dxa"/>
+              <w:left w:w="100" w:type="dxa"/>
+              <w:bottom w:w="100" w:type="dxa"/>
+              <w:right w:w="100" w:type="dxa"/>
+            </w:tcMar>
+          </w:tcPr>
+          <w:p>
+            <w:pPr>
+              <w:widowControl w:val="0"/>
+              <w:rPr>
+                <w:rFonts w:eastAsia="Arial"/>
+                <w:sz w:val="20"/>
+                <w:szCs w:val="20"/>
+                <w:highlight w:val="yellow"/>
+              </w:rPr>
+            </w:pPr>
+            <w:r>
+              <w:rPr>
+                <w:rFonts w:eastAsia="Arial"/>
+                <w:sz w:val="20"/>
+                <w:szCs w:val="20"/>
+                <w:highlight w:val="yellow"/>
+              </w:rPr>
+              <w:t>Turn Camera Left</w:t>
+            </w:r>
+          </w:p>
+        </w:tc>
+        <w:tc>
+          <w:tcPr>
+            <w:tcW w:w="2883" w:type="dxa"/>
+            <w:tcMar>
+              <w:top w:w="100" w:type="dxa"/>
+              <w:left w:w="100" w:type="dxa"/>
+              <w:bottom w:w="100" w:type="dxa"/>
+              <w:right w:w="100" w:type="dxa"/>
+            </w:tcMar>
+          </w:tcPr>
+          <w:p>
+            <w:pPr>
+              <w:widowControl w:val="0"/>
+              <w:rPr>
+                <w:rFonts w:eastAsia="Arial"/>
+                <w:sz w:val="20"/>
+                <w:szCs w:val="20"/>
+                <w:highlight w:val="yellow"/>
+              </w:rPr>
+            </w:pPr>
+            <w:r>
+              <w:rPr>
+                <w:rFonts w:eastAsia="Arial"/>
+                <w:sz w:val="20"/>
+                <w:szCs w:val="20"/>
+                <w:highlight w:val="yellow"/>
+              </w:rPr>
+              <w:t>Arrow Key Left</w:t>
+            </w:r>
+          </w:p>
+        </w:tc>
+        <w:tc>
+          <w:tcPr>
+            <w:tcW w:w="2264" w:type="dxa"/>
+            <w:tcMar>
+              <w:top w:w="100" w:type="dxa"/>
+              <w:left w:w="100" w:type="dxa"/>
+              <w:bottom w:w="100" w:type="dxa"/>
+              <w:right w:w="100" w:type="dxa"/>
+            </w:tcMar>
+          </w:tcPr>
+          <w:p>
+            <w:pPr>
+              <w:widowControl w:val="0"/>
+              <w:rPr>
+                <w:rFonts w:eastAsia="Arial"/>
+                <w:sz w:val="20"/>
+                <w:szCs w:val="20"/>
+                <w:highlight w:val="yellow"/>
+              </w:rPr>
+            </w:pPr>
+            <w:r>
+              <w:rPr>
+                <w:rFonts w:eastAsia="Arial"/>
+                <w:sz w:val="20"/>
+                <w:szCs w:val="20"/>
+                <w:highlight w:val="yellow"/>
+              </w:rPr>
+              <w:t>All levels</w:t>
+            </w:r>
+          </w:p>
+        </w:tc>
+      </w:tr>
+      <w:tr>
+        <w:trPr>
+          <w:trHeight w:val="20"/>
+        </w:trPr>
+        <w:tc>
+          <w:tcPr>
+            <w:tcW w:w="2052" w:type="dxa"/>
+            <w:tcMar>
+              <w:top w:w="100" w:type="dxa"/>
+              <w:left w:w="100" w:type="dxa"/>
+              <w:bottom w:w="100" w:type="dxa"/>
+              <w:right w:w="100" w:type="dxa"/>
+            </w:tcMar>
+          </w:tcPr>
+          <w:p>
+            <w:pPr>
+              <w:widowControl w:val="0"/>
+              <w:rPr>
+                <w:rFonts w:eastAsia="Arial"/>
+                <w:sz w:val="20"/>
+                <w:szCs w:val="20"/>
+                <w:highlight w:val="yellow"/>
+              </w:rPr>
+            </w:pPr>
+            <w:r>
+              <w:rPr>
+                <w:rFonts w:eastAsia="Arial"/>
+                <w:sz w:val="20"/>
+                <w:szCs w:val="20"/>
+                <w:highlight w:val="yellow"/>
+              </w:rPr>
+              <w:t>Turn Camera Right</w:t>
+            </w:r>
+          </w:p>
+        </w:tc>
+        <w:tc>
+          <w:tcPr>
+            <w:tcW w:w="2883" w:type="dxa"/>
+            <w:tcMar>
+              <w:top w:w="100" w:type="dxa"/>
+              <w:left w:w="100" w:type="dxa"/>
+              <w:bottom w:w="100" w:type="dxa"/>
+              <w:right w:w="100" w:type="dxa"/>
+            </w:tcMar>
+          </w:tcPr>
+          <w:p>
+            <w:pPr>
+              <w:widowControl w:val="0"/>
+              <w:rPr>
+                <w:rFonts w:eastAsia="Arial"/>
+                <w:sz w:val="20"/>
+                <w:szCs w:val="20"/>
+                <w:highlight w:val="yellow"/>
+              </w:rPr>
+            </w:pPr>
+            <w:r>
+              <w:rPr>
+                <w:rFonts w:eastAsia="Arial"/>
+                <w:sz w:val="20"/>
+                <w:szCs w:val="20"/>
+                <w:highlight w:val="yellow"/>
+              </w:rPr>
+              <w:t>Arrow Key Right</w:t>
+            </w:r>
+          </w:p>
+        </w:tc>
+        <w:tc>
+          <w:tcPr>
+            <w:tcW w:w="2264" w:type="dxa"/>
+            <w:tcMar>
+              <w:top w:w="100" w:type="dxa"/>
+              <w:left w:w="100" w:type="dxa"/>
+              <w:bottom w:w="100" w:type="dxa"/>
+              <w:right w:w="100" w:type="dxa"/>
+            </w:tcMar>
+          </w:tcPr>
+          <w:p>
+            <w:pPr>
+              <w:widowControl w:val="0"/>
+              <w:rPr>
+                <w:rFonts w:eastAsia="Arial"/>
+                <w:sz w:val="20"/>
+                <w:szCs w:val="20"/>
+                <w:highlight w:val="yellow"/>
+              </w:rPr>
+            </w:pPr>
+            <w:r>
+              <w:rPr>
+                <w:rFonts w:eastAsia="Arial"/>
+                <w:sz w:val="20"/>
+                <w:szCs w:val="20"/>
+                <w:highlight w:val="yellow"/>
+              </w:rPr>
+              <w:t>All levels</w:t>
+            </w:r>
+          </w:p>
+        </w:tc>
+      </w:tr>
+      <w:tr>
+        <w:trPr>
+          <w:trHeight w:val="20"/>
+        </w:trPr>
+        <w:tc>
+          <w:tcPr>
+            <w:tcW w:w="2052" w:type="dxa"/>
+            <w:tcMar>
+              <w:top w:w="100" w:type="dxa"/>
+              <w:left w:w="100" w:type="dxa"/>
+              <w:bottom w:w="100" w:type="dxa"/>
+              <w:right w:w="100" w:type="dxa"/>
+            </w:tcMar>
+          </w:tcPr>
+          <w:p>
+            <w:pPr>
+              <w:widowControl w:val="0"/>
+              <w:rPr>
+                <w:rFonts w:eastAsia="Arial"/>
+                <w:sz w:val="20"/>
+                <w:szCs w:val="20"/>
+                <w:highlight w:val="yellow"/>
+              </w:rPr>
+            </w:pPr>
+            <w:r>
+              <w:rPr>
+                <w:rFonts w:eastAsia="Arial"/>
+                <w:sz w:val="20"/>
+                <w:szCs w:val="20"/>
+                <w:highlight w:val="yellow"/>
+              </w:rPr>
+              <w:t>Respawn</w:t>
+            </w:r>
+          </w:p>
+        </w:tc>
+        <w:tc>
+          <w:tcPr>
+            <w:tcW w:w="2883" w:type="dxa"/>
+            <w:tcMar>
+              <w:top w:w="100" w:type="dxa"/>
+              <w:left w:w="100" w:type="dxa"/>
+              <w:bottom w:w="100" w:type="dxa"/>
+              <w:right w:w="100" w:type="dxa"/>
+            </w:tcMar>
+          </w:tcPr>
+          <w:p>
+            <w:pPr>
+              <w:widowControl w:val="0"/>
+              <w:rPr>
+                <w:rFonts w:eastAsia="Arial"/>
+                <w:sz w:val="20"/>
+                <w:szCs w:val="20"/>
+                <w:highlight w:val="yellow"/>
+              </w:rPr>
+            </w:pPr>
+            <w:r>
+              <w:rPr>
+                <w:rFonts w:eastAsia="Arial"/>
+                <w:sz w:val="20"/>
+                <w:szCs w:val="20"/>
+                <w:highlight w:val="yellow"/>
+              </w:rPr>
+              <w:t>F8</w:t>
+            </w:r>
+          </w:p>
+        </w:tc>
+        <w:tc>
+          <w:tcPr>
+            <w:tcW w:w="2264" w:type="dxa"/>
+            <w:tcMar>
+              <w:top w:w="100" w:type="dxa"/>
+              <w:left w:w="100" w:type="dxa"/>
+              <w:bottom w:w="100" w:type="dxa"/>
+              <w:right w:w="100" w:type="dxa"/>
+            </w:tcMar>
+          </w:tcPr>
+          <w:p>
+            <w:pPr>
+              <w:widowControl w:val="0"/>
+              <w:rPr>
+                <w:rFonts w:eastAsia="Arial"/>
+                <w:sz w:val="20"/>
+                <w:szCs w:val="20"/>
+                <w:highlight w:val="yellow"/>
+              </w:rPr>
+            </w:pPr>
+            <w:r>
+              <w:rPr>
+                <w:rFonts w:eastAsia="Arial"/>
+                <w:sz w:val="20"/>
+                <w:szCs w:val="20"/>
+                <w:highlight w:val="yellow"/>
+              </w:rPr>
+              <w:t>Usable when ATM has multiple lives</w:t>
+            </w:r>
+          </w:p>
+        </w:tc>
+      </w:tr>
+      <w:tr>
+        <w:trPr>
+          <w:trHeight w:val="20"/>
+        </w:trPr>
+        <w:tc>
+          <w:tcPr>
+            <w:tcW w:w="2052" w:type="dxa"/>
+            <w:tcMar>
+              <w:top w:w="100" w:type="dxa"/>
+              <w:left w:w="100" w:type="dxa"/>
+              <w:bottom w:w="100" w:type="dxa"/>
+              <w:right w:w="100" w:type="dxa"/>
+            </w:tcMar>
+          </w:tcPr>
+          <w:p>
+            <w:pPr>
+              <w:widowControl w:val="0"/>
+              <w:rPr>
+                <w:rFonts w:eastAsia="Arial"/>
+                <w:sz w:val="20"/>
+                <w:szCs w:val="20"/>
+                <w:highlight w:val="yellow"/>
+              </w:rPr>
+            </w:pPr>
+            <w:r>
+              <w:rPr>
+                <w:rFonts w:eastAsia="Arial"/>
+                <w:sz w:val="20"/>
+                <w:szCs w:val="20"/>
+                <w:highlight w:val="yellow"/>
+              </w:rPr>
+              <w:t>Dash Jumping</w:t>
+            </w:r>
+          </w:p>
+        </w:tc>
+        <w:tc>
+          <w:tcPr>
+            <w:tcW w:w="2883" w:type="dxa"/>
+            <w:tcMar>
+              <w:top w:w="100" w:type="dxa"/>
+              <w:left w:w="100" w:type="dxa"/>
+              <w:bottom w:w="100" w:type="dxa"/>
+              <w:right w:w="100" w:type="dxa"/>
+            </w:tcMar>
+          </w:tcPr>
+          <w:p>
+            <w:pPr>
+              <w:widowControl w:val="0"/>
+              <w:rPr>
+                <w:rFonts w:eastAsia="Arial"/>
+                <w:sz w:val="20"/>
+                <w:szCs w:val="20"/>
+                <w:highlight w:val="yellow"/>
+              </w:rPr>
+            </w:pPr>
+            <w:r>
+              <w:rPr>
+                <w:rFonts w:eastAsia="Arial"/>
+                <w:sz w:val="20"/>
+                <w:szCs w:val="20"/>
+                <w:highlight w:val="yellow"/>
+              </w:rPr>
+              <w:t>W + Shift + Space ALL held down</w:t>
+            </w:r>
+            <w:bookmarkStart w:id="0" w:name="_GoBack"/>
+            <w:bookmarkEnd w:id="0"/>
+          </w:p>
+        </w:tc>
+        <w:tc>
+          <w:tcPr>
+            <w:tcW w:w="2264" w:type="dxa"/>
+            <w:tcMar>
+              <w:top w:w="100" w:type="dxa"/>
+              <w:left w:w="100" w:type="dxa"/>
+              <w:bottom w:w="100" w:type="dxa"/>
+              <w:right w:w="100" w:type="dxa"/>
+            </w:tcMar>
+          </w:tcPr>
+          <w:p>
+            <w:pPr>
+              <w:widowControl w:val="0"/>
+              <w:rPr>
+                <w:rFonts w:eastAsia="Arial"/>
+                <w:sz w:val="20"/>
+                <w:szCs w:val="20"/>
+                <w:highlight w:val="yellow"/>
+              </w:rPr>
+            </w:pPr>
+            <w:r>
+              <w:rPr>
+                <w:rFonts w:eastAsia="Arial"/>
+                <w:sz w:val="20"/>
+                <w:szCs w:val="20"/>
+                <w:highlight w:val="yellow"/>
+              </w:rPr>
+              <w:t>Requires ATM to be running to activate.</w:t>
+            </w:r>
           </w:p>
         </w:tc>
       </w:tr>
@@ -3156,46 +3917,7 @@
         </w:rPr>
       </w:pPr>
       <w:r>
-        <w:rPr>
-          <w:highlight w:val="yellow"/>
-        </w:rPr>
-        <w:t>[</w:t>
-      </w:r>
-      <w:proofErr w:type="spellStart"/>
-      <w:proofErr w:type="gramStart"/>
-      <w:r>
-        <w:rPr>
-          <w:highlight w:val="yellow"/>
-        </w:rPr>
-        <w:t>eg</w:t>
-      </w:r>
-      <w:proofErr w:type="spellEnd"/>
-      <w:proofErr w:type="gramEnd"/>
-      <w:r>
-        <w:rPr>
-          <w:highlight w:val="yellow"/>
-        </w:rPr>
-        <w:t xml:space="preserve">. </w:t>
-      </w:r>
-      <w:r>
-        <w:rPr>
-          <w:highlight w:val="yellow"/>
-        </w:rPr>
-        <w:t>Health bar is on the upper left corner of the screen</w:t>
-      </w:r>
-      <w:r>
-        <w:rPr>
-          <w:highlight w:val="yellow"/>
-          <w:lang w:eastAsia="zh-CN"/>
-        </w:rPr>
-        <w:t>.</w:t>
-      </w:r>
-      <w:r>
-        <w:rPr>
-          <w:highlight w:val="yellow"/>
-          <w:lang w:eastAsia="zh-CN"/>
-        </w:rPr>
-        <w:t xml:space="preserve"> Number of items to be collect is …]</w:t>
+        <w:t>Number of lives left displayed on the left top corner. Total score is displayed in the top center of the screen.</w:t>
       </w:r>
     </w:p>
     <w:p>
@@ -3274,10 +3996,7 @@
         <w:contextualSpacing w:val="0"/>
       </w:pPr>
       <w:r>
-        <w:rPr>
-          <w:highlight w:val="yellow"/>
-        </w:rPr>
-        <w:t>[…]</w:t>
+        <w:t>Dialogues with Pete and other notifications will be displayed at the center of the screen.</w:t>
       </w:r>
     </w:p>
     <w:p>
@@ -3386,63 +4105,82 @@
         <w:rPr>
           <w:highlight w:val="yellow"/>
         </w:rPr>
-        <w:t xml:space="preserve">The </w:t>
-      </w:r>
-      <w:r>
-        <w:rPr>
-          <w:highlight w:val="yellow"/>
-        </w:rPr>
-        <w:t>sound</w:t>
-      </w:r>
-      <w:r>
-        <w:rPr>
-          <w:highlight w:val="yellow"/>
-        </w:rPr>
-        <w:t>s are</w:t>
-      </w:r>
-      <w:r>
-        <w:rPr>
-          <w:highlight w:val="yellow"/>
-        </w:rPr>
-        <w:t xml:space="preserve"> </w:t>
-      </w:r>
-      <w:r>
-        <w:rPr>
-          <w:highlight w:val="yellow"/>
-        </w:rPr>
-        <w:t xml:space="preserve">[jumping, crashing, </w:t>
-      </w:r>
-      <w:r>
-        <w:rPr>
-          <w:highlight w:val="yellow"/>
-        </w:rPr>
-        <w:t>footsteps running</w:t>
-      </w:r>
-      <w:r>
-        <w:rPr>
-          <w:highlight w:val="yellow"/>
-        </w:rPr>
-        <w:t xml:space="preserve">, collecting-effect-sound, </w:t>
-      </w:r>
-      <w:proofErr w:type="gramStart"/>
-      <w:r>
-        <w:rPr>
-          <w:highlight w:val="yellow"/>
-        </w:rPr>
-        <w:t>… ]</w:t>
-      </w:r>
-      <w:proofErr w:type="gramEnd"/>
-      <w:r>
-        <w:rPr>
-          <w:highlight w:val="yellow"/>
-        </w:rPr>
-        <w:t xml:space="preserve">. </w:t>
+        <w:t>List of sound effects in use:</w:t>
       </w:r>
     </w:p>
     <w:p>
       <w:pPr>
         <w:snapToGrid w:val="0"/>
         <w:ind w:left="720"/>
+        <w:rPr>
+          <w:highlight w:val="yellow"/>
+        </w:rPr>
+      </w:pPr>
+      <w:r>
+        <w:rPr>
+          <w:highlight w:val="yellow"/>
+        </w:rPr>
+        <w:t>Jump – Jump.mp3</w:t>
+      </w:r>
+    </w:p>
+    <w:p>
+      <w:pPr>
+        <w:snapToGrid w:val="0"/>
+        <w:ind w:left="720"/>
+        <w:rPr>
+          <w:highlight w:val="yellow"/>
+        </w:rPr>
+      </w:pPr>
+      <w:r>
+        <w:rPr>
+          <w:highlight w:val="yellow"/>
+        </w:rPr>
+        <w:t>Dash Jump – Dash Jump.mp3</w:t>
+      </w:r>
+    </w:p>
+    <w:p>
+      <w:pPr>
+        <w:snapToGrid w:val="0"/>
+        <w:ind w:left="720"/>
+        <w:rPr>
+          <w:highlight w:val="yellow"/>
+        </w:rPr>
+      </w:pPr>
+      <w:r>
+        <w:rPr>
+          <w:highlight w:val="yellow"/>
+        </w:rPr>
+        <w:t>Happy Balloon Pop – Pop.mp3</w:t>
+      </w:r>
+    </w:p>
+    <w:p>
+      <w:pPr>
+        <w:snapToGrid w:val="0"/>
+        <w:ind w:left="720"/>
+        <w:rPr>
+          <w:highlight w:val="yellow"/>
+        </w:rPr>
+      </w:pPr>
+      <w:r>
+        <w:rPr>
+          <w:highlight w:val="yellow"/>
+        </w:rPr>
+        <w:t>ATM’s Voice Dialogue – Multiple wav files located under Resources/Voice</w:t>
+      </w:r>
+    </w:p>
+    <w:p>
+      <w:pPr>
+        <w:snapToGrid w:val="0"/>
+        <w:ind w:left="720"/>
+        <w:rPr>
+          <w:highlight w:val="yellow"/>
+        </w:rPr>
+      </w:pPr>
+    </w:p>
+    <w:p>
+      <w:pPr>
+        <w:snapToGrid w:val="0"/>
+        <w:ind w:left="720"/>
       </w:pPr>
       <w:r>
         <w:rPr>
@@ -3454,7 +4192,13 @@
         <w:rPr>
           <w:highlight w:val="yellow"/>
         </w:rPr>
-        <w:t xml:space="preserve">[] for level 1, [] for level </w:t>
+        <w:t>“Bramble Blast”</w:t>
+      </w:r>
+      <w:r>
+        <w:rPr>
+          <w:highlight w:val="yellow"/>
+        </w:rPr>
+        <w:t xml:space="preserve"> for level 1, [] for level </w:t>
       </w:r>
       <w:proofErr w:type="gramStart"/>
       <w:r>
@@ -5140,7 +5884,7 @@
 </file>
 
 <file path=customXml/itemProps1.xml><?xml version="1.0" encoding="utf-8"?>
-<ds:datastoreItem xmlns:ds="http://schemas.openxmlformats.org/officeDocument/2006/customXml" ds:itemID="{575E3FB0-9ED3-4409-9E74-1381E1FF57C5}">
+<ds:datastoreItem xmlns:ds="http://schemas.openxmlformats.org/officeDocument/2006/customXml" ds:itemID="{5497F858-96BB-4972-980A-C3596F9700E5}">
   <ds:schemaRefs>
     <ds:schemaRef ds:uri="http://schemas.openxmlformats.org/officeDocument/2006/bibliography"/>
   </ds:schemaRefs>

</xml_diff>

<commit_message>
Added more words in the game design doc
</commit_message>
<xml_diff>
--- a/GameDesign.docx
+++ b/GameDesign.docx
@@ -826,37 +826,36 @@
         <w:rPr>
           <w:highlight w:val="yellow"/>
         </w:rPr>
-        <w:t>he player will be able to attack</w:t>
-      </w:r>
-      <w:r>
-        <w:rPr>
-          <w:highlight w:val="yellow"/>
-        </w:rPr>
-        <w:t xml:space="preserve"> enemies and collect valuable item</w:t>
-      </w:r>
-      <w:r>
-        <w:rPr>
-          <w:highlight w:val="yellow"/>
-        </w:rPr>
-        <w:t>s by [</w:t>
-      </w:r>
-      <w:r>
-        <w:rPr>
-          <w:highlight w:val="yellow"/>
-        </w:rPr>
-        <w:t>jumping on top of</w:t>
-      </w:r>
-      <w:r>
-        <w:rPr>
-          <w:highlight w:val="yellow"/>
-        </w:rPr>
-        <w:t xml:space="preserve"> them</w:t>
-      </w:r>
-      <w:r>
-        <w:rPr>
-          <w:highlight w:val="yellow"/>
-        </w:rPr>
-        <w:t>].</w:t>
+        <w:t xml:space="preserve">he player will be able to </w:t>
+      </w:r>
+      <w:r>
+        <w:rPr>
+          <w:strike/>
+          <w:highlight w:val="yellow"/>
+        </w:rPr>
+        <w:t>attack</w:t>
+      </w:r>
+      <w:r>
+        <w:rPr>
+          <w:strike/>
+          <w:highlight w:val="yellow"/>
+        </w:rPr>
+        <w:t xml:space="preserve"> enemies and</w:t>
+      </w:r>
+      <w:r>
+        <w:rPr>
+          <w:highlight w:val="yellow"/>
+        </w:rPr>
+        <w:t xml:space="preserve"> collect valuable item</w:t>
+      </w:r>
+      <w:r>
+        <w:rPr>
+          <w:highlight w:val="yellow"/>
+        </w:rPr>
+        <w:t xml:space="preserve">s by </w:t>
+      </w:r>
+      <w:r>
+        <w:t>touching them.</w:t>
       </w:r>
     </w:p>
     <w:p>
@@ -1097,8 +1096,10 @@
         <w:rPr>
           <w:lang w:eastAsia="zh-CN"/>
         </w:rPr>
-        <w:t xml:space="preserve"> </w:t>
-      </w:r>
+        <w:t>.</w:t>
+      </w:r>
+      <w:bookmarkStart w:id="0" w:name="_GoBack"/>
+      <w:bookmarkEnd w:id="0"/>
     </w:p>
     <w:p>
       <w:pPr>
@@ -1254,13 +1255,10 @@
         <w:t>he various obstacles</w:t>
       </w:r>
       <w:r>
-        <w:t>, collectable items,</w:t>
-      </w:r>
-      <w:r>
-        <w:t xml:space="preserve"> and enemies</w:t>
-      </w:r>
-      <w:r>
-        <w:t>.</w:t>
+        <w:t>, collectable items</w:t>
+      </w:r>
+      <w:r>
+        <w:t>, and puzzles.</w:t>
       </w:r>
     </w:p>
     <w:p>
@@ -1586,7 +1584,6 @@
         <w:rPr>
           <w:highlight w:val="yellow"/>
         </w:rPr>
-        <w:lastRenderedPageBreak/>
         <w:t>Etc.</w:t>
       </w:r>
     </w:p>
@@ -3605,8 +3602,6 @@
               </w:rPr>
               <w:t>W + Shift + Space ALL held down</w:t>
             </w:r>
-            <w:bookmarkStart w:id="0" w:name="_GoBack"/>
-            <w:bookmarkEnd w:id="0"/>
           </w:p>
         </w:tc>
         <w:tc>
@@ -3696,7 +3691,11 @@
         <w:t>the</w:t>
       </w:r>
       <w:r>
-        <w:t xml:space="preserve"> obstacle course</w:t>
+        <w:t xml:space="preserve"> obstacle </w:t>
+      </w:r>
+      <w:proofErr w:type="gramStart"/>
+      <w:r>
+        <w:t>course</w:t>
       </w:r>
       <w:r>
         <w:t>s</w:t>
@@ -3708,8 +3707,9 @@
         <w:rPr>
           <w:highlight w:val="yellow"/>
         </w:rPr>
-        <w:t>[that are …]</w:t>
-      </w:r>
+        <w:t>???</w:t>
+      </w:r>
+      <w:proofErr w:type="gramEnd"/>
     </w:p>
     <w:p>
       <w:pPr>
@@ -3748,6 +3748,7 @@
           <w:sz w:val="22"/>
           <w:szCs w:val="22"/>
         </w:rPr>
+        <w:lastRenderedPageBreak/>
         <w:t>Level Design</w:t>
       </w:r>
       <w:bookmarkEnd w:id="1"/>
@@ -3814,7 +3815,7 @@
           <w:highlight w:val="yellow"/>
           <w:lang w:eastAsia="ko-KR"/>
         </w:rPr>
-        <w:t>Specify scoring systems, allowable moves, time limits, starting resources, etc.;</w:t>
+        <w:t>There are no time limits. Player gain score by collecting balloons.</w:t>
       </w:r>
     </w:p>
     <w:p>
@@ -3835,7 +3836,7 @@
           <w:highlight w:val="yellow"/>
           <w:lang w:eastAsia="ko-KR"/>
         </w:rPr>
-        <w:t>Specify the start (entry) and exit locations, teleporters, hidden passageways, etc.;</w:t>
+        <w:t>Player begins in an interior room filled with doors unlockable only through switches and other puzzles.</w:t>
       </w:r>
     </w:p>
     <w:p>
@@ -3857,7 +3858,7 @@
           <w:highlight w:val="yellow"/>
           <w:lang w:eastAsia="ko-KR"/>
         </w:rPr>
-        <w:t>Specify locations of various entities, such as enemies, collectable items, etc.</w:t>
+        <w:t>Balloons are scattered across the stage, collecting them should be of ease. Life up batteries are hidden through-out the stage, they are often obscured behind walls or unlocked by puzzles.</w:t>
       </w:r>
     </w:p>
     <w:p>
@@ -3879,7 +3880,29 @@
           <w:highlight w:val="yellow"/>
           <w:lang w:eastAsia="ko-KR"/>
         </w:rPr>
-        <w:t>Specify aesthetic details such as level-specific graphic textures, sounds, animation, lighting and music;</w:t>
+        <w:t>Graphic consists mostly of blocks, using the models provided previously and the existing ones in panda3D examples.</w:t>
+      </w:r>
+    </w:p>
+    <w:p>
+      <w:pPr>
+        <w:pStyle w:val="ListParagraph"/>
+        <w:numPr>
+          <w:ilvl w:val="0"/>
+          <w:numId w:val="2"/>
+        </w:numPr>
+        <w:rPr>
+          <w:rFonts w:eastAsia="Times New Roman"/>
+          <w:highlight w:val="yellow"/>
+          <w:lang w:eastAsia="ko-KR"/>
+        </w:rPr>
+      </w:pPr>
+      <w:r>
+        <w:rPr>
+          <w:rFonts w:eastAsia="Times New Roman"/>
+          <w:highlight w:val="yellow"/>
+          <w:lang w:eastAsia="ko-KR"/>
+        </w:rPr>
+        <w:t>Checkpoints are placed across the level. If players fall off the stage, or die due to hazardous block they will be respawned at the last checkpoint they had activated.</w:t>
       </w:r>
     </w:p>
     <w:p>
@@ -4097,12 +4120,41 @@
       <w:pPr>
         <w:snapToGrid w:val="0"/>
         <w:ind w:left="720"/>
-        <w:rPr>
-          <w:highlight w:val="yellow"/>
-        </w:rPr>
-      </w:pPr>
-      <w:r>
-        <w:rPr>
+      </w:pPr>
+      <w:r>
+        <w:t>Sounds effects will be played with ATM’s several movements such as jumping, and moving.</w:t>
+      </w:r>
+    </w:p>
+    <w:p>
+      <w:pPr>
+        <w:snapToGrid w:val="0"/>
+        <w:ind w:left="720"/>
+      </w:pPr>
+      <w:r>
+        <w:t>Collectibles and power ups will have their own sound effects in use.</w:t>
+      </w:r>
+    </w:p>
+    <w:p>
+      <w:pPr>
+        <w:snapToGrid w:val="0"/>
+        <w:ind w:left="720"/>
+      </w:pPr>
+      <w:r>
+        <w:t>ATM’s dialogue between ATM and Pete will be voiced instead of displaying on screen texts.</w:t>
+      </w:r>
+    </w:p>
+    <w:p>
+      <w:pPr>
+        <w:snapToGrid w:val="0"/>
+        <w:ind w:left="720"/>
+        <w:rPr>
+          <w:strike/>
+          <w:highlight w:val="yellow"/>
+        </w:rPr>
+      </w:pPr>
+      <w:r>
+        <w:rPr>
+          <w:strike/>
           <w:highlight w:val="yellow"/>
         </w:rPr>
         <w:t>List of sound effects in use:</w:t>
@@ -4113,11 +4165,13 @@
         <w:snapToGrid w:val="0"/>
         <w:ind w:left="720"/>
         <w:rPr>
-          <w:highlight w:val="yellow"/>
-        </w:rPr>
-      </w:pPr>
-      <w:r>
-        <w:rPr>
+          <w:strike/>
+          <w:highlight w:val="yellow"/>
+        </w:rPr>
+      </w:pPr>
+      <w:r>
+        <w:rPr>
+          <w:strike/>
           <w:highlight w:val="yellow"/>
         </w:rPr>
         <w:t>Jump – Jump.mp3</w:t>
@@ -4128,11 +4182,13 @@
         <w:snapToGrid w:val="0"/>
         <w:ind w:left="720"/>
         <w:rPr>
-          <w:highlight w:val="yellow"/>
-        </w:rPr>
-      </w:pPr>
-      <w:r>
-        <w:rPr>
+          <w:strike/>
+          <w:highlight w:val="yellow"/>
+        </w:rPr>
+      </w:pPr>
+      <w:r>
+        <w:rPr>
+          <w:strike/>
           <w:highlight w:val="yellow"/>
         </w:rPr>
         <w:t>Dash Jump – Dash Jump.mp3</w:t>
@@ -4143,13 +4199,16 @@
         <w:snapToGrid w:val="0"/>
         <w:ind w:left="720"/>
         <w:rPr>
-          <w:highlight w:val="yellow"/>
-        </w:rPr>
-      </w:pPr>
-      <w:r>
-        <w:rPr>
-          <w:highlight w:val="yellow"/>
-        </w:rPr>
+          <w:strike/>
+          <w:highlight w:val="yellow"/>
+        </w:rPr>
+      </w:pPr>
+      <w:r>
+        <w:rPr>
+          <w:strike/>
+          <w:highlight w:val="yellow"/>
+        </w:rPr>
+        <w:lastRenderedPageBreak/>
         <w:t>Happy Balloon Pop – Pop.mp3</w:t>
       </w:r>
     </w:p>
@@ -4158,11 +4217,13 @@
         <w:snapToGrid w:val="0"/>
         <w:ind w:left="720"/>
         <w:rPr>
-          <w:highlight w:val="yellow"/>
-        </w:rPr>
-      </w:pPr>
-      <w:r>
-        <w:rPr>
+          <w:strike/>
+          <w:highlight w:val="yellow"/>
+        </w:rPr>
+      </w:pPr>
+      <w:r>
+        <w:rPr>
+          <w:strike/>
           <w:highlight w:val="yellow"/>
         </w:rPr>
         <w:t>ATM’s Voice Dialogue – Multiple wav files located under Resources/Voice</w:t>
@@ -4192,27 +4253,25 @@
         <w:rPr>
           <w:highlight w:val="yellow"/>
         </w:rPr>
-        <w:t>“Bramble Blast”</w:t>
-      </w:r>
-      <w:r>
-        <w:rPr>
-          <w:highlight w:val="yellow"/>
-        </w:rPr>
-        <w:t xml:space="preserve"> for level 1, [] for level </w:t>
-      </w:r>
-      <w:proofErr w:type="gramStart"/>
-      <w:r>
-        <w:rPr>
-          <w:highlight w:val="yellow"/>
-        </w:rPr>
-        <w:t>2, …</w:t>
-      </w:r>
-      <w:proofErr w:type="gramEnd"/>
-      <w:r>
-        <w:rPr>
-          <w:highlight w:val="yellow"/>
-        </w:rPr>
-        <w:t xml:space="preserve"> </w:t>
+        <w:t>“</w:t>
+      </w:r>
+      <w:r>
+        <w:rPr>
+          <w:highlight w:val="yellow"/>
+        </w:rPr>
+        <w:t xml:space="preserve">Donkey Kong Country 2 </w:t>
+      </w:r>
+      <w:r>
+        <w:rPr>
+          <w:highlight w:val="yellow"/>
+        </w:rPr>
+        <w:t>Bramble Blast”</w:t>
+      </w:r>
+      <w:r>
+        <w:rPr>
+          <w:highlight w:val="yellow"/>
+        </w:rPr>
+        <w:t xml:space="preserve"> for level 1, [] for level 2, “Bramble Blast Super Smash Brawl”</w:t>
       </w:r>
     </w:p>
     <w:p>
@@ -5591,6 +5650,17 @@
       <w:u w:val="single"/>
     </w:rPr>
   </w:style>
+  <w:style w:type="character" w:styleId="FollowedHyperlink">
+    <w:name w:val="FollowedHyperlink"/>
+    <w:basedOn w:val="DefaultParagraphFont"/>
+    <w:semiHidden/>
+    <w:unhideWhenUsed/>
+    <w:rsid w:val="00B065F5"/>
+    <w:rPr>
+      <w:color w:val="800080" w:themeColor="followedHyperlink"/>
+      <w:u w:val="single"/>
+    </w:rPr>
+  </w:style>
 </w:styles>
 </file>
 
@@ -5884,7 +5954,7 @@
 </file>
 
 <file path=customXml/itemProps1.xml><?xml version="1.0" encoding="utf-8"?>
-<ds:datastoreItem xmlns:ds="http://schemas.openxmlformats.org/officeDocument/2006/customXml" ds:itemID="{5497F858-96BB-4972-980A-C3596F9700E5}">
+<ds:datastoreItem xmlns:ds="http://schemas.openxmlformats.org/officeDocument/2006/customXml" ds:itemID="{0F0E36BD-1B93-421C-BF1A-F2F3C4C954FF}">
   <ds:schemaRefs>
     <ds:schemaRef ds:uri="http://schemas.openxmlformats.org/officeDocument/2006/bibliography"/>
   </ds:schemaRefs>

</xml_diff>